<commit_message>
Performance Test Plan v2.0
</commit_message>
<xml_diff>
--- a/Test Plan/Performance Test Plan/Performance Test Plan v2.0.docx
+++ b/Test Plan/Performance Test Plan/Performance Test Plan v2.0.docx
@@ -1,6 +1,6 @@
 
 <file path=word/document.xml><?xml version="1.0" encoding="utf-8"?>
-<w:document xmlns:wpc="http://schemas.microsoft.com/office/word/2010/wordprocessingCanvas" xmlns:mc="http://schemas.openxmlformats.org/markup-compatibility/2006" xmlns:o="urn:schemas-microsoft-com:office:office" xmlns:r="http://schemas.openxmlformats.org/officeDocument/2006/relationships" xmlns:m="http://schemas.openxmlformats.org/officeDocument/2006/math" xmlns:v="urn:schemas-microsoft-com:vml" xmlns:wp14="http://schemas.microsoft.com/office/word/2010/wordprocessingDrawing" xmlns:wp="http://schemas.openxmlformats.org/drawingml/2006/wordprocessingDrawing" xmlns:w10="urn:schemas-microsoft-com:office:word" xmlns:w="http://schemas.openxmlformats.org/wordprocessingml/2006/main" xmlns:w14="http://schemas.microsoft.com/office/word/2010/wordml" xmlns:wpg="http://schemas.microsoft.com/office/word/2010/wordprocessingGroup" xmlns:wpi="http://schemas.microsoft.com/office/word/2010/wordprocessingInk" xmlns:wne="http://schemas.microsoft.com/office/word/2006/wordml" xmlns:wps="http://schemas.microsoft.com/office/word/2010/wordprocessingShape" mc:Ignorable="w14 wp14">
+<w:document xmlns:ve="http://schemas.openxmlformats.org/markup-compatibility/2006" xmlns:o="urn:schemas-microsoft-com:office:office" xmlns:r="http://schemas.openxmlformats.org/officeDocument/2006/relationships" xmlns:m="http://schemas.openxmlformats.org/officeDocument/2006/math" xmlns:v="urn:schemas-microsoft-com:vml" xmlns:wp="http://schemas.openxmlformats.org/drawingml/2006/wordprocessingDrawing" xmlns:w10="urn:schemas-microsoft-com:office:word" xmlns:w="http://schemas.openxmlformats.org/wordprocessingml/2006/main" xmlns:wne="http://schemas.microsoft.com/office/word/2006/wordml">
   <w:body>
     <w:p>
       <w:pPr>
@@ -2429,7 +2429,7 @@
           <w:bottom w:w="86" w:type="dxa"/>
           <w:right w:w="115" w:type="dxa"/>
         </w:tblCellMar>
-        <w:tblLook w:val="0420" w:firstRow="1" w:lastRow="0" w:firstColumn="0" w:lastColumn="0" w:noHBand="0" w:noVBand="1"/>
+        <w:tblLook w:val="0420"/>
       </w:tblPr>
       <w:tblGrid>
         <w:gridCol w:w="1424"/>
@@ -2439,7 +2439,7 @@
       </w:tblGrid>
       <w:tr>
         <w:trPr>
-          <w:cnfStyle w:val="100000000000" w:firstRow="1" w:lastRow="0" w:firstColumn="0" w:lastColumn="0" w:oddVBand="0" w:evenVBand="0" w:oddHBand="0" w:evenHBand="0" w:firstRowFirstColumn="0" w:firstRowLastColumn="0" w:lastRowFirstColumn="0" w:lastRowLastColumn="0"/>
+          <w:cnfStyle w:val="100000000000"/>
         </w:trPr>
         <w:tc>
           <w:tcPr>
@@ -2552,7 +2552,7 @@
       </w:tr>
       <w:tr>
         <w:trPr>
-          <w:cnfStyle w:val="000000100000" w:firstRow="0" w:lastRow="0" w:firstColumn="0" w:lastColumn="0" w:oddVBand="0" w:evenVBand="0" w:oddHBand="1" w:evenHBand="0" w:firstRowFirstColumn="0" w:firstRowLastColumn="0" w:lastRowFirstColumn="0" w:lastRowLastColumn="0"/>
+          <w:cnfStyle w:val="000000100000"/>
         </w:trPr>
         <w:tc>
           <w:tcPr>
@@ -2701,7 +2701,6 @@
               <w:calendar w:val="gregorian"/>
             </w:date>
           </w:sdtPr>
-          <w:sdtEndPr/>
           <w:sdtContent>
             <w:tc>
               <w:tcPr>
@@ -2863,7 +2862,6 @@
               <w:calendar w:val="gregorian"/>
             </w:date>
           </w:sdtPr>
-          <w:sdtEndPr/>
           <w:sdtContent>
             <w:tc>
               <w:tcPr>
@@ -2897,7 +2895,7 @@
       </w:tr>
       <w:tr>
         <w:trPr>
-          <w:cnfStyle w:val="000000100000" w:firstRow="0" w:lastRow="0" w:firstColumn="0" w:lastColumn="0" w:oddVBand="0" w:evenVBand="0" w:oddHBand="1" w:evenHBand="0" w:firstRowFirstColumn="0" w:firstRowLastColumn="0" w:lastRowFirstColumn="0" w:lastRowLastColumn="0"/>
+          <w:cnfStyle w:val="000000100000"/>
         </w:trPr>
         <w:tc>
           <w:tcPr>
@@ -2957,7 +2955,6 @@
               <w:listItem w:displayText="Vanina Nenova" w:value="Vanina Nenova"/>
             </w:dropDownList>
           </w:sdtPr>
-          <w:sdtEndPr/>
           <w:sdtContent>
             <w:tc>
               <w:tcPr>
@@ -3007,7 +3004,6 @@
               <w:calendar w:val="gregorian"/>
             </w:date>
           </w:sdtPr>
-          <w:sdtEndPr/>
           <w:sdtContent>
             <w:tc>
               <w:tcPr>
@@ -3144,7 +3140,6 @@
               <w:calendar w:val="gregorian"/>
             </w:date>
           </w:sdtPr>
-          <w:sdtEndPr/>
           <w:sdtContent>
             <w:tc>
               <w:tcPr>
@@ -5249,7 +5244,7 @@
           <w:szCs w:val="28"/>
         </w:rPr>
         <w:lastRenderedPageBreak/>
-        <w:t>34% IE</w:t>
+        <w:t>34% Internet Explorer</w:t>
       </w:r>
     </w:p>
     <w:p>
@@ -5301,7 +5296,25 @@
           <w:sz w:val="28"/>
           <w:szCs w:val="28"/>
         </w:rPr>
-        <w:t>33% Firefox</w:t>
+        <w:t xml:space="preserve">33% </w:t>
+      </w:r>
+      <w:r>
+        <w:rPr>
+          <w:rFonts w:asciiTheme="minorHAnsi" w:hAnsiTheme="minorHAnsi" w:cstheme="minorHAnsi"/>
+          <w:color w:val="auto"/>
+          <w:sz w:val="28"/>
+          <w:szCs w:val="28"/>
+        </w:rPr>
+        <w:t xml:space="preserve">Mozilla </w:t>
+      </w:r>
+      <w:r>
+        <w:rPr>
+          <w:rFonts w:asciiTheme="minorHAnsi" w:hAnsiTheme="minorHAnsi" w:cstheme="minorHAnsi"/>
+          <w:color w:val="auto"/>
+          <w:sz w:val="28"/>
+          <w:szCs w:val="28"/>
+        </w:rPr>
+        <w:t>Firefox</w:t>
       </w:r>
     </w:p>
     <w:p>
@@ -5351,7 +5364,7 @@
           <w:bottom w:w="86" w:type="dxa"/>
           <w:right w:w="115" w:type="dxa"/>
         </w:tblCellMar>
-        <w:tblLook w:val="0420" w:firstRow="1" w:lastRow="0" w:firstColumn="0" w:lastColumn="0" w:noHBand="0" w:noVBand="1"/>
+        <w:tblLook w:val="0420"/>
       </w:tblPr>
       <w:tblGrid>
         <w:gridCol w:w="2970"/>
@@ -5360,7 +5373,7 @@
       </w:tblGrid>
       <w:tr>
         <w:trPr>
-          <w:cnfStyle w:val="100000000000" w:firstRow="1" w:lastRow="0" w:firstColumn="0" w:lastColumn="0" w:oddVBand="0" w:evenVBand="0" w:oddHBand="0" w:evenHBand="0" w:firstRowFirstColumn="0" w:firstRowLastColumn="0" w:lastRowFirstColumn="0" w:lastRowLastColumn="0"/>
+          <w:cnfStyle w:val="100000000000"/>
           <w:trHeight w:val="341"/>
         </w:trPr>
         <w:tc>
@@ -5447,7 +5460,7 @@
       </w:tr>
       <w:tr>
         <w:trPr>
-          <w:cnfStyle w:val="000000100000" w:firstRow="0" w:lastRow="0" w:firstColumn="0" w:lastColumn="0" w:oddVBand="0" w:evenVBand="0" w:oddHBand="1" w:evenHBand="0" w:firstRowFirstColumn="0" w:firstRowLastColumn="0" w:lastRowFirstColumn="0" w:lastRowLastColumn="0"/>
+          <w:cnfStyle w:val="000000100000"/>
           <w:trHeight w:val="205"/>
         </w:trPr>
         <w:tc>
@@ -5620,7 +5633,7 @@
       </w:tr>
       <w:tr>
         <w:trPr>
-          <w:cnfStyle w:val="000000100000" w:firstRow="0" w:lastRow="0" w:firstColumn="0" w:lastColumn="0" w:oddVBand="0" w:evenVBand="0" w:oddHBand="1" w:evenHBand="0" w:firstRowFirstColumn="0" w:firstRowLastColumn="0" w:lastRowFirstColumn="0" w:lastRowLastColumn="0"/>
+          <w:cnfStyle w:val="000000100000"/>
           <w:trHeight w:val="34"/>
         </w:trPr>
         <w:tc>
@@ -6781,8 +6794,8 @@
       <w:bookmarkEnd w:id="49"/>
     </w:p>
     <w:sectPr>
-      <w:headerReference w:type="default" r:id="rId9"/>
-      <w:footerReference w:type="default" r:id="rId10"/>
+      <w:headerReference w:type="default" r:id="rId8"/>
+      <w:footerReference w:type="default" r:id="rId9"/>
       <w:pgSz w:w="12240" w:h="15840" w:code="9"/>
       <w:pgMar w:top="850" w:right="1080" w:bottom="1170" w:left="850" w:header="850" w:footer="562" w:gutter="0"/>
       <w:cols w:space="720"/>
@@ -6793,15 +6806,15 @@
 </file>
 
 <file path=word/endnotes.xml><?xml version="1.0" encoding="utf-8"?>
-<w:endnotes xmlns:wpc="http://schemas.microsoft.com/office/word/2010/wordprocessingCanvas" xmlns:mc="http://schemas.openxmlformats.org/markup-compatibility/2006" xmlns:o="urn:schemas-microsoft-com:office:office" xmlns:r="http://schemas.openxmlformats.org/officeDocument/2006/relationships" xmlns:m="http://schemas.openxmlformats.org/officeDocument/2006/math" xmlns:v="urn:schemas-microsoft-com:vml" xmlns:wp14="http://schemas.microsoft.com/office/word/2010/wordprocessingDrawing" xmlns:wp="http://schemas.openxmlformats.org/drawingml/2006/wordprocessingDrawing" xmlns:w10="urn:schemas-microsoft-com:office:word" xmlns:w="http://schemas.openxmlformats.org/wordprocessingml/2006/main" xmlns:w14="http://schemas.microsoft.com/office/word/2010/wordml" xmlns:wpg="http://schemas.microsoft.com/office/word/2010/wordprocessingGroup" xmlns:wpi="http://schemas.microsoft.com/office/word/2010/wordprocessingInk" xmlns:wne="http://schemas.microsoft.com/office/word/2006/wordml" xmlns:wps="http://schemas.microsoft.com/office/word/2010/wordprocessingShape" mc:Ignorable="w14 wp14">
-  <w:endnote w:type="separator" w:id="-1">
+<w:endnotes xmlns:ve="http://schemas.openxmlformats.org/markup-compatibility/2006" xmlns:o="urn:schemas-microsoft-com:office:office" xmlns:r="http://schemas.openxmlformats.org/officeDocument/2006/relationships" xmlns:m="http://schemas.openxmlformats.org/officeDocument/2006/math" xmlns:v="urn:schemas-microsoft-com:vml" xmlns:wp="http://schemas.openxmlformats.org/drawingml/2006/wordprocessingDrawing" xmlns:w10="urn:schemas-microsoft-com:office:word" xmlns:w="http://schemas.openxmlformats.org/wordprocessingml/2006/main" xmlns:wne="http://schemas.microsoft.com/office/word/2006/wordml">
+  <w:endnote w:type="separator" w:id="0">
     <w:p>
       <w:r>
         <w:separator/>
       </w:r>
     </w:p>
   </w:endnote>
-  <w:endnote w:type="continuationSeparator" w:id="0">
+  <w:endnote w:type="continuationSeparator" w:id="1">
     <w:p>
       <w:r>
         <w:continuationSeparator/>
@@ -6812,7 +6825,7 @@
 </file>
 
 <file path=word/footer1.xml><?xml version="1.0" encoding="utf-8"?>
-<w:ftr xmlns:wpc="http://schemas.microsoft.com/office/word/2010/wordprocessingCanvas" xmlns:mc="http://schemas.openxmlformats.org/markup-compatibility/2006" xmlns:o="urn:schemas-microsoft-com:office:office" xmlns:r="http://schemas.openxmlformats.org/officeDocument/2006/relationships" xmlns:m="http://schemas.openxmlformats.org/officeDocument/2006/math" xmlns:v="urn:schemas-microsoft-com:vml" xmlns:wp14="http://schemas.microsoft.com/office/word/2010/wordprocessingDrawing" xmlns:wp="http://schemas.openxmlformats.org/drawingml/2006/wordprocessingDrawing" xmlns:w10="urn:schemas-microsoft-com:office:word" xmlns:w="http://schemas.openxmlformats.org/wordprocessingml/2006/main" xmlns:w14="http://schemas.microsoft.com/office/word/2010/wordml" xmlns:wpg="http://schemas.microsoft.com/office/word/2010/wordprocessingGroup" xmlns:wpi="http://schemas.microsoft.com/office/word/2010/wordprocessingInk" xmlns:wne="http://schemas.microsoft.com/office/word/2006/wordml" xmlns:wps="http://schemas.microsoft.com/office/word/2010/wordprocessingShape" mc:Ignorable="w14 wp14">
+<w:ftr xmlns:ve="http://schemas.openxmlformats.org/markup-compatibility/2006" xmlns:o="urn:schemas-microsoft-com:office:office" xmlns:r="http://schemas.openxmlformats.org/officeDocument/2006/relationships" xmlns:m="http://schemas.openxmlformats.org/officeDocument/2006/math" xmlns:v="urn:schemas-microsoft-com:vml" xmlns:wp="http://schemas.openxmlformats.org/drawingml/2006/wordprocessingDrawing" xmlns:w10="urn:schemas-microsoft-com:office:word" xmlns:w="http://schemas.openxmlformats.org/wordprocessingml/2006/main" xmlns:wne="http://schemas.microsoft.com/office/word/2006/wordml">
   <w:p>
     <w:pPr>
       <w:spacing w:before="0" w:after="0"/>
@@ -6876,7 +6889,7 @@
         <w:left w:w="0" w:type="dxa"/>
         <w:right w:w="0" w:type="dxa"/>
       </w:tblCellMar>
-      <w:tblLook w:val="04A0" w:firstRow="1" w:lastRow="0" w:firstColumn="1" w:lastColumn="0" w:noHBand="0" w:noVBand="1"/>
+      <w:tblLook w:val="04A0"/>
     </w:tblPr>
     <w:tblGrid>
       <w:gridCol w:w="3159"/>
@@ -7143,7 +7156,7 @@
               <w:sz w:val="18"/>
               <w:szCs w:val="18"/>
             </w:rPr>
-            <w:t>7</w:t>
+            <w:t>9</w:t>
           </w:r>
           <w:r>
             <w:rPr>
@@ -7229,15 +7242,15 @@
 </file>
 
 <file path=word/footnotes.xml><?xml version="1.0" encoding="utf-8"?>
-<w:footnotes xmlns:wpc="http://schemas.microsoft.com/office/word/2010/wordprocessingCanvas" xmlns:mc="http://schemas.openxmlformats.org/markup-compatibility/2006" xmlns:o="urn:schemas-microsoft-com:office:office" xmlns:r="http://schemas.openxmlformats.org/officeDocument/2006/relationships" xmlns:m="http://schemas.openxmlformats.org/officeDocument/2006/math" xmlns:v="urn:schemas-microsoft-com:vml" xmlns:wp14="http://schemas.microsoft.com/office/word/2010/wordprocessingDrawing" xmlns:wp="http://schemas.openxmlformats.org/drawingml/2006/wordprocessingDrawing" xmlns:w10="urn:schemas-microsoft-com:office:word" xmlns:w="http://schemas.openxmlformats.org/wordprocessingml/2006/main" xmlns:w14="http://schemas.microsoft.com/office/word/2010/wordml" xmlns:wpg="http://schemas.microsoft.com/office/word/2010/wordprocessingGroup" xmlns:wpi="http://schemas.microsoft.com/office/word/2010/wordprocessingInk" xmlns:wne="http://schemas.microsoft.com/office/word/2006/wordml" xmlns:wps="http://schemas.microsoft.com/office/word/2010/wordprocessingShape" mc:Ignorable="w14 wp14">
-  <w:footnote w:type="separator" w:id="-1">
+<w:footnotes xmlns:ve="http://schemas.openxmlformats.org/markup-compatibility/2006" xmlns:o="urn:schemas-microsoft-com:office:office" xmlns:r="http://schemas.openxmlformats.org/officeDocument/2006/relationships" xmlns:m="http://schemas.openxmlformats.org/officeDocument/2006/math" xmlns:v="urn:schemas-microsoft-com:vml" xmlns:wp="http://schemas.openxmlformats.org/drawingml/2006/wordprocessingDrawing" xmlns:w10="urn:schemas-microsoft-com:office:word" xmlns:w="http://schemas.openxmlformats.org/wordprocessingml/2006/main" xmlns:wne="http://schemas.microsoft.com/office/word/2006/wordml">
+  <w:footnote w:type="separator" w:id="0">
     <w:p>
       <w:r>
         <w:separator/>
       </w:r>
     </w:p>
   </w:footnote>
-  <w:footnote w:type="continuationSeparator" w:id="0">
+  <w:footnote w:type="continuationSeparator" w:id="1">
     <w:p>
       <w:r>
         <w:continuationSeparator/>
@@ -7248,7 +7261,7 @@
 </file>
 
 <file path=word/header1.xml><?xml version="1.0" encoding="utf-8"?>
-<w:hdr xmlns:wpc="http://schemas.microsoft.com/office/word/2010/wordprocessingCanvas" xmlns:mc="http://schemas.openxmlformats.org/markup-compatibility/2006" xmlns:o="urn:schemas-microsoft-com:office:office" xmlns:r="http://schemas.openxmlformats.org/officeDocument/2006/relationships" xmlns:m="http://schemas.openxmlformats.org/officeDocument/2006/math" xmlns:v="urn:schemas-microsoft-com:vml" xmlns:wp14="http://schemas.microsoft.com/office/word/2010/wordprocessingDrawing" xmlns:wp="http://schemas.openxmlformats.org/drawingml/2006/wordprocessingDrawing" xmlns:w10="urn:schemas-microsoft-com:office:word" xmlns:w="http://schemas.openxmlformats.org/wordprocessingml/2006/main" xmlns:w14="http://schemas.microsoft.com/office/word/2010/wordml" xmlns:wpg="http://schemas.microsoft.com/office/word/2010/wordprocessingGroup" xmlns:wpi="http://schemas.microsoft.com/office/word/2010/wordprocessingInk" xmlns:wne="http://schemas.microsoft.com/office/word/2006/wordml" xmlns:wps="http://schemas.microsoft.com/office/word/2010/wordprocessingShape" mc:Ignorable="w14 wp14">
+<w:hdr xmlns:ve="http://schemas.openxmlformats.org/markup-compatibility/2006" xmlns:o="urn:schemas-microsoft-com:office:office" xmlns:r="http://schemas.openxmlformats.org/officeDocument/2006/relationships" xmlns:m="http://schemas.openxmlformats.org/officeDocument/2006/math" xmlns:v="urn:schemas-microsoft-com:vml" xmlns:wp="http://schemas.openxmlformats.org/drawingml/2006/wordprocessingDrawing" xmlns:w10="urn:schemas-microsoft-com:office:word" xmlns:w="http://schemas.openxmlformats.org/wordprocessingml/2006/main" xmlns:wne="http://schemas.microsoft.com/office/word/2006/wordml">
   <w:tbl>
     <w:tblPr>
       <w:tblW w:w="10191" w:type="dxa"/>
@@ -7258,7 +7271,7 @@
         <w:left w:w="0" w:type="dxa"/>
         <w:right w:w="0" w:type="dxa"/>
       </w:tblCellMar>
-      <w:tblLook w:val="04A0" w:firstRow="1" w:lastRow="0" w:firstColumn="1" w:lastColumn="0" w:noHBand="0" w:noVBand="1"/>
+      <w:tblLook w:val="04A0"/>
     </w:tblPr>
     <w:tblGrid>
       <w:gridCol w:w="10170"/>
@@ -7280,7 +7293,6 @@
           <w:r>
             <w:rPr>
               <w:noProof/>
-              <w:lang w:val="bg-BG" w:eastAsia="bg-BG"/>
             </w:rPr>
             <w:drawing>
               <wp:inline distT="0" distB="0" distL="0" distR="0">
@@ -7420,7 +7432,7 @@
 </file>
 
 <file path=word/numbering.xml><?xml version="1.0" encoding="utf-8"?>
-<w:numbering xmlns:wpc="http://schemas.microsoft.com/office/word/2010/wordprocessingCanvas" xmlns:mc="http://schemas.openxmlformats.org/markup-compatibility/2006" xmlns:o="urn:schemas-microsoft-com:office:office" xmlns:r="http://schemas.openxmlformats.org/officeDocument/2006/relationships" xmlns:m="http://schemas.openxmlformats.org/officeDocument/2006/math" xmlns:v="urn:schemas-microsoft-com:vml" xmlns:wp14="http://schemas.microsoft.com/office/word/2010/wordprocessingDrawing" xmlns:wp="http://schemas.openxmlformats.org/drawingml/2006/wordprocessingDrawing" xmlns:w10="urn:schemas-microsoft-com:office:word" xmlns:w="http://schemas.openxmlformats.org/wordprocessingml/2006/main" xmlns:w14="http://schemas.microsoft.com/office/word/2010/wordml" xmlns:wpg="http://schemas.microsoft.com/office/word/2010/wordprocessingGroup" xmlns:wpi="http://schemas.microsoft.com/office/word/2010/wordprocessingInk" xmlns:wne="http://schemas.microsoft.com/office/word/2006/wordml" xmlns:wps="http://schemas.microsoft.com/office/word/2010/wordprocessingShape" mc:Ignorable="w14 wp14">
+<w:numbering xmlns:ve="http://schemas.openxmlformats.org/markup-compatibility/2006" xmlns:o="urn:schemas-microsoft-com:office:office" xmlns:r="http://schemas.openxmlformats.org/officeDocument/2006/relationships" xmlns:m="http://schemas.openxmlformats.org/officeDocument/2006/math" xmlns:v="urn:schemas-microsoft-com:vml" xmlns:wp="http://schemas.openxmlformats.org/drawingml/2006/wordprocessingDrawing" xmlns:w10="urn:schemas-microsoft-com:office:word" xmlns:w="http://schemas.openxmlformats.org/wordprocessingml/2006/main" xmlns:wne="http://schemas.microsoft.com/office/word/2006/wordml">
   <w:abstractNum w:abstractNumId="0">
     <w:nsid w:val="07E91B10"/>
     <w:multiLevelType w:val="hybridMultilevel"/>
@@ -9936,7 +9948,7 @@
 </file>
 
 <file path=word/styles.xml><?xml version="1.0" encoding="utf-8"?>
-<w:styles xmlns:mc="http://schemas.openxmlformats.org/markup-compatibility/2006" xmlns:r="http://schemas.openxmlformats.org/officeDocument/2006/relationships" xmlns:w="http://schemas.openxmlformats.org/wordprocessingml/2006/main" xmlns:w14="http://schemas.microsoft.com/office/word/2010/wordml" mc:Ignorable="w14">
+<w:styles xmlns:r="http://schemas.openxmlformats.org/officeDocument/2006/relationships" xmlns:w="http://schemas.openxmlformats.org/wordprocessingml/2006/main">
   <w:docDefaults>
     <w:rPrDefault>
       <w:rPr>
@@ -10203,6 +10215,7 @@
     <w:uiPriority w:val="99"/>
     <w:semiHidden/>
     <w:unhideWhenUsed/>
+    <w:qFormat/>
     <w:tblPr>
       <w:tblInd w:w="0" w:type="dxa"/>
       <w:tblCellMar>
@@ -10285,6 +10298,7 @@
     <w:locked/>
     <w:rsid w:val="00193E4B"/>
     <w:tblPr>
+      <w:tblInd w:w="0" w:type="dxa"/>
       <w:tblBorders>
         <w:top w:val="single" w:sz="4" w:space="0" w:color="000000"/>
         <w:left w:val="single" w:sz="4" w:space="0" w:color="000000"/>
@@ -10293,6 +10307,12 @@
         <w:insideH w:val="single" w:sz="4" w:space="0" w:color="000000"/>
         <w:insideV w:val="single" w:sz="4" w:space="0" w:color="000000"/>
       </w:tblBorders>
+      <w:tblCellMar>
+        <w:top w:w="0" w:type="dxa"/>
+        <w:left w:w="108" w:type="dxa"/>
+        <w:bottom w:w="0" w:type="dxa"/>
+        <w:right w:w="108" w:type="dxa"/>
+      </w:tblCellMar>
     </w:tblPr>
   </w:style>
   <w:style w:type="paragraph" w:styleId="BalloonText">
@@ -10506,6 +10526,7 @@
     <w:tblPr>
       <w:tblStyleRowBandSize w:val="1"/>
       <w:tblStyleColBandSize w:val="1"/>
+      <w:tblInd w:w="0" w:type="dxa"/>
       <w:tblBorders>
         <w:top w:val="single" w:sz="8" w:space="0" w:color="FFFFFF" w:themeColor="background1"/>
         <w:left w:val="single" w:sz="8" w:space="0" w:color="FFFFFF" w:themeColor="background1"/>
@@ -10514,6 +10535,12 @@
         <w:insideH w:val="single" w:sz="6" w:space="0" w:color="FFFFFF" w:themeColor="background1"/>
         <w:insideV w:val="single" w:sz="6" w:space="0" w:color="FFFFFF" w:themeColor="background1"/>
       </w:tblBorders>
+      <w:tblCellMar>
+        <w:top w:w="0" w:type="dxa"/>
+        <w:left w:w="108" w:type="dxa"/>
+        <w:bottom w:w="0" w:type="dxa"/>
+        <w:right w:w="108" w:type="dxa"/>
+      </w:tblCellMar>
     </w:tblPr>
     <w:tcPr>
       <w:shd w:val="clear" w:color="auto" w:fill="DBEBD0" w:themeFill="accent6" w:themeFillTint="3F"/>
@@ -10703,6 +10730,7 @@
     <w:tblPr>
       <w:tblStyleRowBandSize w:val="1"/>
       <w:tblStyleColBandSize w:val="1"/>
+      <w:tblInd w:w="0" w:type="dxa"/>
       <w:tblBorders>
         <w:top w:val="single" w:sz="8" w:space="0" w:color="93C571" w:themeColor="accent6" w:themeTint="BF"/>
         <w:left w:val="single" w:sz="8" w:space="0" w:color="93C571" w:themeColor="accent6" w:themeTint="BF"/>
@@ -10710,6 +10738,12 @@
         <w:right w:val="single" w:sz="8" w:space="0" w:color="93C571" w:themeColor="accent6" w:themeTint="BF"/>
         <w:insideH w:val="single" w:sz="8" w:space="0" w:color="93C571" w:themeColor="accent6" w:themeTint="BF"/>
       </w:tblBorders>
+      <w:tblCellMar>
+        <w:top w:w="0" w:type="dxa"/>
+        <w:left w:w="108" w:type="dxa"/>
+        <w:bottom w:w="0" w:type="dxa"/>
+        <w:right w:w="108" w:type="dxa"/>
+      </w:tblCellMar>
     </w:tblPr>
     <w:tblStylePr w:type="firstRow">
       <w:pPr>
@@ -11300,7 +11334,7 @@
   <a:extraClrSchemeLst/>
   <a:extLst>
     <a:ext uri="{05A4C25C-085E-4340-85A3-A5531E510DB2}">
-      <thm15:themeFamily xmlns:thm15="http://schemas.microsoft.com/office/thememl/2012/main" xmlns="" name="Office Theme" id="{62F939B6-93AF-4DB8-9C6B-D6C7DFDC589F}" vid="{4A3C46E8-61CC-4603-A589-7422A47A8E4A}"/>
+      <thm15:themeFamily xmlns="" xmlns:thm15="http://schemas.microsoft.com/office/thememl/2012/main" name="Office Theme" id="{62F939B6-93AF-4DB8-9C6B-D6C7DFDC589F}" vid="{4A3C46E8-61CC-4603-A589-7422A47A8E4A}"/>
     </a:ext>
   </a:extLst>
 </a:theme>

</xml_diff>